<commit_message>
maj notes, planning, pluginjQ et README
</commit_message>
<xml_diff>
--- a/Notes.docx
+++ b/Notes.docx
@@ -3,9 +3,50 @@
 <w:document xmlns:wpc="http://schemas.microsoft.com/office/word/2010/wordprocessingCanvas" xmlns:mo="http://schemas.microsoft.com/office/mac/office/2008/main" xmlns:mc="http://schemas.openxmlformats.org/markup-compatibility/2006" xmlns:mv="urn:schemas-microsoft-com:mac:vml" xmlns:o="urn:schemas-microsoft-com:office:office" xmlns:r="http://schemas.openxmlformats.org/officeDocument/2006/relationships" xmlns:m="http://schemas.openxmlformats.org/officeDocument/2006/math" xmlns:v="urn:schemas-microsoft-com:vml" xmlns:wp14="http://schemas.microsoft.com/office/word/2010/wordprocessingDrawing" xmlns:wp="http://schemas.openxmlformats.org/drawingml/2006/wordprocessingDrawing" xmlns:w10="urn:schemas-microsoft-com:office:word" xmlns:w="http://schemas.openxmlformats.org/wordprocessingml/2006/main" xmlns:w14="http://schemas.microsoft.com/office/word/2010/wordml" xmlns:w15="http://schemas.microsoft.com/office/word/2012/wordml" xmlns:wpg="http://schemas.microsoft.com/office/word/2010/wordprocessingGroup" xmlns:wpi="http://schemas.microsoft.com/office/word/2010/wordprocessingInk" xmlns:wne="http://schemas.microsoft.com/office/word/2006/wordml" xmlns:wps="http://schemas.microsoft.com/office/word/2010/wordprocessingShape" mc:Ignorable="w14 w15 wp14">
   <w:body>
     <w:p>
-      <w:r>
-        <w:t>Note Challenge COll dev-front</w:t>
-      </w:r>
+      <w:pPr>
+        <w:jc w:val="center"/>
+        <w:rPr>
+          <w:sz w:val="28"/>
+        </w:rPr>
+      </w:pPr>
+      <w:r>
+        <w:rPr>
+          <w:sz w:val="28"/>
+        </w:rPr>
+        <w:t xml:space="preserve">Note </w:t>
+      </w:r>
+      <w:r>
+        <w:rPr>
+          <w:sz w:val="28"/>
+        </w:rPr>
+        <w:t xml:space="preserve">du </w:t>
+      </w:r>
+      <w:r>
+        <w:rPr>
+          <w:sz w:val="28"/>
+        </w:rPr>
+        <w:t xml:space="preserve">Challenge </w:t>
+      </w:r>
+      <w:r>
+        <w:rPr>
+          <w:sz w:val="28"/>
+        </w:rPr>
+        <w:t>collectif des dev</w:t>
+      </w:r>
+      <w:r>
+        <w:rPr>
+          <w:sz w:val="28"/>
+        </w:rPr>
+        <w:t>-front</w:t>
+      </w:r>
+    </w:p>
+    <w:p>
+      <w:pPr>
+        <w:jc w:val="center"/>
+        <w:rPr>
+          <w:sz w:val="28"/>
+        </w:rPr>
+      </w:pPr>
     </w:p>
     <w:p/>
     <w:p>
@@ -21,7 +62,7 @@
           <w:color w:val="FFFFFF" w:themeColor="background1"/>
           <w:highlight w:val="red"/>
         </w:rPr>
-        <w:t>Jeudi 28 juin 2018 :</w:t>
+        <w:t>JEUDI 28 JUIN 2018 :</w:t>
       </w:r>
     </w:p>
     <w:p/>
@@ -50,7 +91,13 @@
     <w:p/>
     <w:p>
       <w:r>
-        <w:t>-Git clone pour récupérer le lien du repository (bouton vert)</w:t>
+        <w:t>-Git cl</w:t>
+      </w:r>
+      <w:r>
+        <w:t>one pour récupérer le lien du ré</w:t>
+      </w:r>
+      <w:r>
+        <w:t>pository (bouton vert)</w:t>
       </w:r>
     </w:p>
     <w:p>
@@ -78,11 +125,17 @@
       <w:r>
         <w:t>-Git add</w:t>
       </w:r>
+      <w:r>
+        <w:t xml:space="preserve"> espace nom complet du fichier ex : README.md</w:t>
+      </w:r>
     </w:p>
     <w:p>
       <w:r>
         <w:t>-Git Commit</w:t>
       </w:r>
+      <w:r>
+        <w:t xml:space="preserve"> –m « message » si nouveau fichier // Git commit –a –m « message » si mise à jour d’un fichier déjà présent</w:t>
+      </w:r>
     </w:p>
     <w:p>
       <w:r>
@@ -93,13 +146,33 @@
       <w:r>
         <w:t>-Git push</w:t>
       </w:r>
-    </w:p>
-    <w:p/>
-    <w:p>
-      <w:r>
+      <w:r>
+        <w:t xml:space="preserve"> –u origin master ou origin (nom de la branche)</w:t>
+      </w:r>
+      <w:r>
+        <w:t xml:space="preserve"> (préférer la deuxième option)</w:t>
+      </w:r>
+    </w:p>
+    <w:p/>
+    <w:p>
+      <w:pPr>
+        <w:rPr>
+          <w:i/>
+          <w:color w:val="FF0000"/>
+        </w:rPr>
+      </w:pPr>
+      <w:r>
+        <w:rPr>
+          <w:i/>
+          <w:color w:val="FF0000"/>
+        </w:rPr>
         <w:t>Test sur le Readme !</w:t>
       </w:r>
       <w:r>
+        <w:rPr>
+          <w:i/>
+          <w:color w:val="FF0000"/>
+        </w:rPr>
         <w:t xml:space="preserve"> A refaire car ne fonctionne pas.</w:t>
       </w:r>
     </w:p>
@@ -120,8 +193,36 @@
           <w:color w:val="FFFFFF" w:themeColor="background1"/>
           <w:highlight w:val="darkGray"/>
         </w:rPr>
-        <w:t>Info sur challenge :</w:t>
-      </w:r>
+        <w:t>Info sur challenge</w:t>
+      </w:r>
+      <w:r>
+        <w:rPr>
+          <w:b/>
+          <w:i/>
+          <w:color w:val="FFFFFF" w:themeColor="background1"/>
+          <w:highlight w:val="darkGray"/>
+        </w:rPr>
+        <w:t xml:space="preserve"> donné par Robin</w:t>
+      </w:r>
+      <w:r>
+        <w:rPr>
+          <w:b/>
+          <w:i/>
+          <w:color w:val="FFFFFF" w:themeColor="background1"/>
+          <w:highlight w:val="darkGray"/>
+        </w:rPr>
+        <w:t> :</w:t>
+      </w:r>
+    </w:p>
+    <w:p>
+      <w:pPr>
+        <w:rPr>
+          <w:b/>
+          <w:i/>
+          <w:color w:val="FFFFFF" w:themeColor="background1"/>
+          <w:highlight w:val="darkGray"/>
+        </w:rPr>
+      </w:pPr>
     </w:p>
     <w:p>
       <w:pPr>
@@ -161,23 +262,7 @@
           <w:color w:val="FFFFFF" w:themeColor="background1"/>
           <w:highlight w:val="darkGray"/>
         </w:rPr>
-        <w:t xml:space="preserve"> « </w:t>
-      </w:r>
-      <w:r>
-        <w:rPr>
-          <w:b/>
-          <w:color w:val="FFFFFF" w:themeColor="background1"/>
-          <w:highlight w:val="darkGray"/>
-        </w:rPr>
-        <w:t>comment on rend une balise éditable</w:t>
-      </w:r>
-      <w:r>
-        <w:rPr>
-          <w:b/>
-          <w:color w:val="FFFFFF" w:themeColor="background1"/>
-          <w:highlight w:val="darkGray"/>
-        </w:rPr>
-        <w:t> »</w:t>
+        <w:t xml:space="preserve"> « comment on rend une balise éditable »</w:t>
       </w:r>
       <w:r>
         <w:rPr>
@@ -196,15 +281,6 @@
           <w:highlight w:val="darkGray"/>
         </w:rPr>
       </w:pPr>
-    </w:p>
-    <w:p>
-      <w:pPr>
-        <w:rPr>
-          <w:b/>
-          <w:color w:val="FFFFFF" w:themeColor="background1"/>
-          <w:highlight w:val="darkGray"/>
-        </w:rPr>
-      </w:pPr>
       <w:r>
         <w:rPr>
           <w:b/>
@@ -252,15 +328,6 @@
         <w:rPr>
           <w:b/>
           <w:color w:val="FFFFFF" w:themeColor="background1"/>
-          <w:highlight w:val="darkGray"/>
-        </w:rPr>
-      </w:pPr>
-    </w:p>
-    <w:p>
-      <w:pPr>
-        <w:rPr>
-          <w:b/>
-          <w:color w:val="FFFFFF" w:themeColor="background1"/>
         </w:rPr>
       </w:pPr>
       <w:r>
@@ -284,6 +351,12 @@
         <w:rPr>
           <w:i/>
         </w:rPr>
+        <w:t xml:space="preserve">Reste à faire pour l’équipe : </w:t>
+      </w:r>
+      <w:r>
+        <w:rPr>
+          <w:i/>
+        </w:rPr>
         <w:t xml:space="preserve">Trouver </w:t>
       </w:r>
       <w:r>
@@ -296,28 +369,31 @@
         <w:rPr>
           <w:i/>
         </w:rPr>
-        <w:t xml:space="preserve"> d’équipe</w:t>
+        <w:t xml:space="preserve">, </w:t>
       </w:r>
       <w:r>
         <w:rPr>
           <w:i/>
         </w:rPr>
-        <w:t>,</w:t>
-      </w:r>
-      <w:r>
-        <w:rPr>
-          <w:i/>
-        </w:rPr>
-        <w:t xml:space="preserve"> animation équipe,</w:t>
-      </w:r>
-      <w:r>
-        <w:rPr>
-          <w:i/>
-        </w:rPr>
-        <w:t xml:space="preserve"> </w:t>
-      </w:r>
-    </w:p>
-    <w:p/>
+        <w:t>assurer la bonne communication et cohésion.</w:t>
+      </w:r>
+    </w:p>
+    <w:p/>
+    <w:p>
+      <w:pPr>
+        <w:rPr>
+          <w:b/>
+          <w:color w:val="2F5496" w:themeColor="accent5" w:themeShade="BF"/>
+        </w:rPr>
+      </w:pPr>
+      <w:r>
+        <w:rPr>
+          <w:b/>
+          <w:color w:val="2F5496" w:themeColor="accent5" w:themeShade="BF"/>
+        </w:rPr>
+        <w:t>ACTIONS REALISEES CE JOUR :</w:t>
+      </w:r>
+    </w:p>
     <w:p>
       <w:r>
         <w:t>Répartition des premières tâches via le plan</w:t>
@@ -356,6 +432,9 @@
       <w:r>
         <w:t xml:space="preserve"> pour les icons.</w:t>
       </w:r>
+      <w:r>
+        <w:t xml:space="preserve"> Pb avec le glyphicons boostraps</w:t>
+      </w:r>
     </w:p>
     <w:p/>
     <w:p>
@@ -368,29 +447,84 @@
         <w:rPr>
           <w:color w:val="2F5496" w:themeColor="accent5" w:themeShade="BF"/>
         </w:rPr>
-        <w:t xml:space="preserve">NB : </w:t>
+        <w:t xml:space="preserve"> Création en amont d</w:t>
       </w:r>
       <w:r>
         <w:rPr>
           <w:color w:val="2F5496" w:themeColor="accent5" w:themeShade="BF"/>
         </w:rPr>
-        <w:t>créer en amont les fichiers html scss et js et créer un dossier css ou on class le dossier scss. Intégrer le fichier plugin jquery</w:t>
-      </w:r>
-    </w:p>
-    <w:p>
-      <w:pPr>
-        <w:rPr>
-          <w:color w:val="FFFFFF" w:themeColor="background1"/>
-        </w:rPr>
-      </w:pPr>
-    </w:p>
-    <w:p>
-      <w:pPr>
-        <w:rPr>
-          <w:color w:val="FFFFFF" w:themeColor="background1"/>
-          <w:highlight w:val="darkGray"/>
-        </w:rPr>
-      </w:pPr>
+        <w:t>es fichiers htm</w:t>
+      </w:r>
+      <w:r>
+        <w:rPr>
+          <w:color w:val="2F5496" w:themeColor="accent5" w:themeShade="BF"/>
+        </w:rPr>
+        <w:t>,</w:t>
+      </w:r>
+      <w:r>
+        <w:rPr>
+          <w:color w:val="2F5496" w:themeColor="accent5" w:themeShade="BF"/>
+        </w:rPr>
+        <w:t xml:space="preserve">l scss </w:t>
+      </w:r>
+      <w:r>
+        <w:rPr>
+          <w:color w:val="2F5496" w:themeColor="accent5" w:themeShade="BF"/>
+        </w:rPr>
+        <w:t>et js et un dossier css où</w:t>
+      </w:r>
+      <w:r>
+        <w:rPr>
+          <w:color w:val="2F5496" w:themeColor="accent5" w:themeShade="BF"/>
+        </w:rPr>
+        <w:t xml:space="preserve"> on class</w:t>
+      </w:r>
+      <w:r>
+        <w:rPr>
+          <w:color w:val="2F5496" w:themeColor="accent5" w:themeShade="BF"/>
+        </w:rPr>
+        <w:t>e</w:t>
+      </w:r>
+      <w:r>
+        <w:rPr>
+          <w:color w:val="2F5496" w:themeColor="accent5" w:themeShade="BF"/>
+        </w:rPr>
+        <w:t xml:space="preserve"> le dossier scss. Intégrer le </w:t>
+      </w:r>
+      <w:r>
+        <w:rPr>
+          <w:color w:val="2F5496" w:themeColor="accent5" w:themeShade="BF"/>
+        </w:rPr>
+        <w:t>dossier le</w:t>
+      </w:r>
+      <w:r>
+        <w:rPr>
+          <w:color w:val="2F5496" w:themeColor="accent5" w:themeShade="BF"/>
+        </w:rPr>
+        <w:t xml:space="preserve"> plugin jquery</w:t>
+      </w:r>
+    </w:p>
+    <w:p>
+      <w:pPr>
+        <w:rPr>
+          <w:color w:val="FFFFFF" w:themeColor="background1"/>
+        </w:rPr>
+      </w:pPr>
+    </w:p>
+    <w:p>
+      <w:pPr>
+        <w:rPr>
+          <w:color w:val="FFFFFF" w:themeColor="background1"/>
+          <w:highlight w:val="darkGray"/>
+        </w:rPr>
+      </w:pPr>
+      <w:r>
+        <w:rPr>
+          <w:color w:val="FFFFFF" w:themeColor="background1"/>
+          <w:highlight w:val="darkGray"/>
+        </w:rPr>
+        <w:t xml:space="preserve">Installation et utilisation de </w:t>
+      </w:r>
       <w:r>
         <w:rPr>
           <w:color w:val="FFFFFF" w:themeColor="background1"/>
@@ -402,278 +536,42 @@
     <w:p>
       <w:pPr>
         <w:rPr>
-          <w:color w:val="FFFFFF" w:themeColor="background1"/>
-          <w:highlight w:val="darkGray"/>
-        </w:rPr>
-      </w:pPr>
-      <w:r>
-        <w:rPr>
-          <w:color w:val="FFFFFF" w:themeColor="background1"/>
-          <w:highlight w:val="darkGray"/>
-        </w:rPr>
-        <w:t xml:space="preserve">Création d’un dossier css aller ds la console, aller dans le dossier de git hub avec cd  </w:t>
-      </w:r>
-    </w:p>
-    <w:p>
-      <w:pPr>
-        <w:rPr>
-          <w:color w:val="FFFFFF" w:themeColor="background1"/>
-          <w:highlight w:val="darkGray"/>
-        </w:rPr>
-      </w:pPr>
-      <w:r>
-        <w:rPr>
-          <w:color w:val="FFFFFF" w:themeColor="background1"/>
-          <w:highlight w:val="darkGray"/>
-        </w:rPr>
-        <w:t>1 : npm init ; juste saisir (gulp file.js) « dans entry point » puis saisir ok</w:t>
-      </w:r>
-    </w:p>
-    <w:p>
-      <w:pPr>
-        <w:rPr>
-          <w:color w:val="FFFFFF" w:themeColor="background1"/>
-          <w:highlight w:val="darkGray"/>
-        </w:rPr>
-      </w:pPr>
-      <w:r>
-        <w:rPr>
-          <w:color w:val="FFFFFF" w:themeColor="background1"/>
-          <w:highlight w:val="darkGray"/>
-        </w:rPr>
-        <w:t>un nouveau fichier package.json se crée dans le dossier</w:t>
-      </w:r>
-    </w:p>
-    <w:p>
-      <w:pPr>
-        <w:rPr>
-          <w:color w:val="FFFFFF" w:themeColor="background1"/>
-          <w:highlight w:val="darkGray"/>
-        </w:rPr>
-      </w:pPr>
-      <w:r>
-        <w:rPr>
-          <w:color w:val="FFFFFF" w:themeColor="background1"/>
-          <w:highlight w:val="darkGray"/>
-        </w:rPr>
-        <w:t>2 : récupérer le fichier gulpfile.js déjà existant dans un ancien dossier refaire les npm installs des nouveaux plugins du gulpfil</w:t>
-      </w:r>
-      <w:r>
-        <w:rPr>
-          <w:color w:val="FFFFFF" w:themeColor="background1"/>
-          <w:highlight w:val="darkGray"/>
-        </w:rPr>
-        <w:t>e</w:t>
-      </w:r>
-      <w:r>
-        <w:rPr>
-          <w:color w:val="FFFFFF" w:themeColor="background1"/>
-          <w:highlight w:val="darkGray"/>
-        </w:rPr>
-        <w:t>.js</w:t>
-      </w:r>
-    </w:p>
-    <w:p>
-      <w:pPr>
-        <w:rPr>
-          <w:b/>
-          <w:color w:val="FFFFFF" w:themeColor="background1"/>
-          <w:highlight w:val="darkGray"/>
-        </w:rPr>
-      </w:pPr>
-      <w:r>
-        <w:rPr>
-          <w:color w:val="FFFFFF" w:themeColor="background1"/>
-          <w:highlight w:val="darkGray"/>
-        </w:rPr>
-        <w:t xml:space="preserve">3 : installer Gulp dans le dossier projet avec </w:t>
-      </w:r>
-      <w:r>
-        <w:rPr>
-          <w:b/>
-          <w:color w:val="FFFFFF" w:themeColor="background1"/>
-          <w:highlight w:val="darkGray"/>
-        </w:rPr>
-        <w:t>npm install –save–dev gulp</w:t>
-      </w:r>
-    </w:p>
-    <w:p>
-      <w:pPr>
-        <w:rPr>
-          <w:color w:val="FFFFFF" w:themeColor="background1"/>
-          <w:highlight w:val="darkGray"/>
-        </w:rPr>
-      </w:pPr>
-      <w:r>
-        <w:rPr>
-          <w:color w:val="FFFFFF" w:themeColor="background1"/>
-          <w:highlight w:val="darkGray"/>
-        </w:rPr>
-        <w:lastRenderedPageBreak/>
-        <w:t>rajoute un nouveau</w:t>
-      </w:r>
-      <w:r>
-        <w:rPr>
-          <w:color w:val="FFFFFF" w:themeColor="background1"/>
-          <w:highlight w:val="darkGray"/>
-        </w:rPr>
-        <w:t xml:space="preserve"> dossier</w:t>
-      </w:r>
-      <w:r>
-        <w:rPr>
-          <w:color w:val="FFFFFF" w:themeColor="background1"/>
-          <w:highlight w:val="darkGray"/>
-        </w:rPr>
-        <w:t xml:space="preserve"> node.module</w:t>
-      </w:r>
-      <w:r>
-        <w:rPr>
-          <w:color w:val="FFFFFF" w:themeColor="background1"/>
-          <w:highlight w:val="darkGray"/>
-        </w:rPr>
-        <w:t xml:space="preserve"> ainsi qu’un nouvel élément dans le package.json dans le devDependencies</w:t>
-      </w:r>
-      <w:r>
-        <w:rPr>
-          <w:color w:val="FFFFFF" w:themeColor="background1"/>
-          <w:highlight w:val="darkGray"/>
-        </w:rPr>
-        <w:t>.</w:t>
-      </w:r>
-    </w:p>
-    <w:p>
-      <w:pPr>
-        <w:rPr>
-          <w:color w:val="FFFFFF" w:themeColor="background1"/>
-          <w:highlight w:val="darkGray"/>
-        </w:rPr>
-      </w:pPr>
-      <w:r>
-        <w:rPr>
-          <w:color w:val="FFFFFF" w:themeColor="background1"/>
-          <w:highlight w:val="darkGray"/>
-        </w:rPr>
-        <w:t>4 : créer une task ds le fichier gulpfile pour tester que cela fonctione. Puis faire console log du nom de la tache dans la console.</w:t>
-      </w:r>
-    </w:p>
-    <w:p>
-      <w:pPr>
-        <w:rPr>
-          <w:b/>
-          <w:color w:val="FFFFFF" w:themeColor="background1"/>
-          <w:highlight w:val="darkGray"/>
-        </w:rPr>
-      </w:pPr>
-      <w:r>
-        <w:rPr>
-          <w:color w:val="FFFFFF" w:themeColor="background1"/>
-          <w:highlight w:val="darkGray"/>
-        </w:rPr>
-        <w:t xml:space="preserve">5 :  pour installer SaSS : ds la console faire </w:t>
-      </w:r>
-      <w:r>
-        <w:rPr>
-          <w:b/>
-          <w:color w:val="FFFFFF" w:themeColor="background1"/>
-          <w:highlight w:val="darkGray"/>
-        </w:rPr>
-        <w:t>npm install –save-dev sass</w:t>
-      </w:r>
-    </w:p>
-    <w:p>
-      <w:pPr>
-        <w:rPr>
-          <w:color w:val="FFFFFF" w:themeColor="background1"/>
-          <w:highlight w:val="darkGray"/>
-        </w:rPr>
-      </w:pPr>
-      <w:r>
-        <w:rPr>
-          <w:color w:val="FFFFFF" w:themeColor="background1"/>
-          <w:highlight w:val="darkGray"/>
-        </w:rPr>
-        <w:t>6 : vérifier ds le fichier package Json qu’il a rajouter l’élément sass dans devdependencies</w:t>
-      </w:r>
-    </w:p>
-    <w:p>
-      <w:pPr>
-        <w:rPr>
-          <w:color w:val="FFFFFF" w:themeColor="background1"/>
-          <w:highlight w:val="darkGray"/>
-        </w:rPr>
-      </w:pPr>
-      <w:r>
-        <w:rPr>
-          <w:color w:val="FFFFFF" w:themeColor="background1"/>
-          <w:highlight w:val="darkGray"/>
-        </w:rPr>
-        <w:t>7 : Créer une variable qui contient le plugin (var sass = require(‘sass’)  et créer</w:t>
-      </w:r>
-      <w:r>
-        <w:rPr>
-          <w:color w:val="FFFFFF" w:themeColor="background1"/>
-          <w:highlight w:val="darkGray"/>
-        </w:rPr>
-        <w:t xml:space="preserve"> </w:t>
-      </w:r>
-      <w:r>
-        <w:rPr>
-          <w:color w:val="FFFFFF" w:themeColor="background1"/>
-          <w:highlight w:val="darkGray"/>
-        </w:rPr>
-        <w:t>la task « sass : watch » et  « sass »</w:t>
-      </w:r>
-    </w:p>
-    <w:p>
-      <w:pPr>
-        <w:rPr>
-          <w:color w:val="FFFFFF" w:themeColor="background1"/>
-        </w:rPr>
-      </w:pPr>
-      <w:r>
-        <w:rPr>
-          <w:color w:val="FFFFFF" w:themeColor="background1"/>
-          <w:highlight w:val="darkGray"/>
-        </w:rPr>
-        <w:t>aller chercher en src le fichier css/</w:t>
-      </w:r>
-      <w:r>
-        <w:rPr>
-          <w:color w:val="FFFFFF" w:themeColor="background1"/>
-          <w:highlight w:val="darkGray"/>
-          <w:u w:val="single"/>
-        </w:rPr>
-        <w:t>style.scss</w:t>
-      </w:r>
-      <w:r>
-        <w:rPr>
-          <w:color w:val="FFFFFF" w:themeColor="background1"/>
-          <w:highlight w:val="darkGray"/>
-        </w:rPr>
-        <w:t xml:space="preserve"> que l’on a créé. (voir ancien exemple)</w:t>
-      </w:r>
-    </w:p>
-    <w:p>
-      <w:pPr>
-        <w:rPr>
-          <w:color w:val="000000" w:themeColor="text1"/>
-        </w:rPr>
-      </w:pPr>
-    </w:p>
-    <w:p>
-      <w:pPr>
-        <w:rPr>
-          <w:color w:val="000000" w:themeColor="text1"/>
-        </w:rPr>
-      </w:pPr>
-    </w:p>
-    <w:p>
-      <w:pPr>
-        <w:rPr>
-          <w:color w:val="000000" w:themeColor="text1"/>
-        </w:rPr>
-      </w:pPr>
-    </w:p>
+          <w:color w:val="000000" w:themeColor="text1"/>
+        </w:rPr>
+      </w:pPr>
+      <w:r>
+        <w:rPr>
+          <w:color w:val="FFFFFF" w:themeColor="background1"/>
+          <w:highlight w:val="darkGray"/>
+        </w:rPr>
+        <w:t xml:space="preserve"> Se référer à ce site pour la procédure : </w:t>
+      </w:r>
+      <w:r>
+        <w:rPr>
+          <w:color w:val="FFFFFF" w:themeColor="background1"/>
+          <w:highlight w:val="darkGray"/>
+        </w:rPr>
+        <w:t>https://la-cascade.io/gulp-pour-les-debutants/</w:t>
+      </w:r>
+    </w:p>
+    <w:p>
+      <w:pPr>
+        <w:rPr>
+          <w:color w:val="000000" w:themeColor="text1"/>
+        </w:rPr>
+      </w:pPr>
+    </w:p>
+    <w:p>
+      <w:pPr>
+        <w:rPr>
+          <w:color w:val="000000" w:themeColor="text1"/>
+        </w:rPr>
+      </w:pPr>
+    </w:p>
+    <w:p/>
+    <w:p/>
+    <w:p/>
+    <w:p/>
     <w:p>
       <w:r>
         <w:t>Idée pour la partie texte éditable (Vincent) :</w:t>
@@ -681,13 +579,14 @@
     </w:p>
     <w:p>
       <w:r>
-        <w:t>Attribu content é</w:t>
+        <w:t>Attribu</w:t>
+      </w:r>
+      <w:r>
+        <w:t>t contentE</w:t>
       </w:r>
       <w:r>
         <w:t>ditable qui permet à</w:t>
       </w:r>
-      <w:bookmarkStart w:id="0" w:name="_GoBack"/>
-      <w:bookmarkEnd w:id="0"/>
       <w:r>
         <w:t xml:space="preserve"> une div de se comporter comme un text area</w:t>
       </w:r>
@@ -727,68 +626,348 @@
         <w:t>JS</w:t>
       </w:r>
       <w:r>
-        <w:t xml:space="preserve"> on met un addListener au get élémentByid et lui rajoute l’événement mouseup qui permet de récupérer le contenu sélectionner.</w:t>
-      </w:r>
-    </w:p>
-    <w:p/>
-    <w:p>
-      <w:r>
-        <w:t xml:space="preserve">Finir la fonction par ,false  (notion de bouillonnement : </w:t>
+        <w:t xml:space="preserve"> on met </w:t>
+      </w:r>
+      <w:r>
+        <w:t>un addListener au get élémentByI</w:t>
+      </w:r>
+      <w:r>
+        <w:t>d et lui rajoute l’événement mouseup qui permet de récupérer le contenu sélectionner.</w:t>
+      </w:r>
+    </w:p>
+    <w:p/>
+    <w:p>
+      <w:r>
+        <w:t>Finir la fonction par ,f</w:t>
+      </w:r>
+      <w:r>
+        <w:t xml:space="preserve">alse  (notion de bouillonnement, voir ce que cela signifie ici </w:t>
+      </w:r>
+      <w:r>
+        <w:t xml:space="preserve">: </w:t>
       </w:r>
       <w:hyperlink r:id="rId7" w:history="1">
         <w:r>
           <w:rPr>
             <w:rStyle w:val="Lienhypertexte"/>
           </w:rPr>
-          <w:t>https://openclassrooms.com/courses/1916641-dynamisez-vos-sites-web-avec-javascript/1918968-les-evenements)</w:t>
+          <w:t>https://openclassrooms.com/courses/1916641-dynamisez-vos-sites-web-avec-javascript/1918968-les-evenements</w:t>
         </w:r>
       </w:hyperlink>
-    </w:p>
-    <w:p/>
-    <w:p/>
-    <w:p/>
-    <w:p/>
-    <w:p/>
-    <w:p/>
-    <w:p>
-      <w:pPr>
-        <w:rPr>
-          <w:color w:val="000000" w:themeColor="text1"/>
-        </w:rPr>
-      </w:pPr>
-    </w:p>
-    <w:p>
-      <w:pPr>
-        <w:rPr>
-          <w:color w:val="000000" w:themeColor="text1"/>
-        </w:rPr>
-      </w:pPr>
-    </w:p>
-    <w:p>
-      <w:pPr>
-        <w:rPr>
-          <w:color w:val="FFFFFF" w:themeColor="background1"/>
-        </w:rPr>
-      </w:pPr>
-    </w:p>
-    <w:p>
-      <w:pPr>
-        <w:rPr>
-          <w:color w:val="FFFFFF" w:themeColor="background1"/>
-        </w:rPr>
-      </w:pPr>
-    </w:p>
-    <w:p>
-      <w:pPr>
-        <w:rPr>
-          <w:color w:val="FFFFFF" w:themeColor="background1"/>
-        </w:rPr>
-      </w:pPr>
-    </w:p>
-    <w:p>
-      <w:pPr>
-        <w:rPr>
-          <w:color w:val="FFFFFF" w:themeColor="background1"/>
+      <w:r>
+        <w:t xml:space="preserve"> )</w:t>
+      </w:r>
+    </w:p>
+    <w:p/>
+    <w:p/>
+    <w:p/>
+    <w:p/>
+    <w:p>
+      <w:pPr>
+        <w:rPr>
+          <w:rStyle w:val="Lienhypertexte"/>
+          <w:b/>
+          <w:color w:val="000000" w:themeColor="text1"/>
+          <w:sz w:val="28"/>
+          <w:highlight w:val="green"/>
+        </w:rPr>
+      </w:pPr>
+      <w:r>
+        <w:rPr>
+          <w:b/>
+          <w:color w:val="000000" w:themeColor="text1"/>
+          <w:sz w:val="28"/>
+          <w:highlight w:val="green"/>
+        </w:rPr>
+        <w:fldChar w:fldCharType="begin"/>
+      </w:r>
+      <w:r>
+        <w:rPr>
+          <w:b/>
+          <w:color w:val="000000" w:themeColor="text1"/>
+          <w:sz w:val="28"/>
+          <w:highlight w:val="green"/>
+        </w:rPr>
+        <w:instrText xml:space="preserve"> HYPERLINK  \l "VEND29JUIN" </w:instrText>
+      </w:r>
+      <w:r>
+        <w:rPr>
+          <w:b/>
+          <w:color w:val="000000" w:themeColor="text1"/>
+          <w:sz w:val="28"/>
+          <w:highlight w:val="green"/>
+        </w:rPr>
+        <w:fldChar w:fldCharType="separate"/>
+      </w:r>
+      <w:r>
+        <w:rPr>
+          <w:rStyle w:val="Lienhypertexte"/>
+          <w:b/>
+          <w:color w:val="000000" w:themeColor="text1"/>
+          <w:sz w:val="28"/>
+          <w:highlight w:val="green"/>
+        </w:rPr>
+        <w:t>NEXT</w:t>
+      </w:r>
+    </w:p>
+    <w:p>
+      <w:r>
+        <w:rPr>
+          <w:b/>
+          <w:color w:val="000000" w:themeColor="text1"/>
+          <w:sz w:val="28"/>
+          <w:highlight w:val="green"/>
+        </w:rPr>
+        <w:fldChar w:fldCharType="end"/>
+      </w:r>
+      <w:r>
+        <w:br w:type="page"/>
+      </w:r>
+    </w:p>
+    <w:p>
+      <w:pPr>
+        <w:rPr>
+          <w:b/>
+          <w:color w:val="FFFFFF" w:themeColor="background1"/>
+          <w:highlight w:val="red"/>
+        </w:rPr>
+      </w:pPr>
+      <w:bookmarkStart w:id="0" w:name="VEND29JUIN"/>
+      <w:bookmarkEnd w:id="0"/>
+      <w:r>
+        <w:rPr>
+          <w:b/>
+          <w:color w:val="FFFFFF" w:themeColor="background1"/>
+          <w:highlight w:val="red"/>
+        </w:rPr>
+        <w:t>VENDREDI 29 JUIN 2018</w:t>
+      </w:r>
+    </w:p>
+    <w:p>
+      <w:pPr>
+        <w:rPr>
+          <w:color w:val="000000" w:themeColor="text1"/>
+        </w:rPr>
+      </w:pPr>
+    </w:p>
+    <w:p>
+      <w:pPr>
+        <w:rPr>
+          <w:color w:val="000000" w:themeColor="text1"/>
+        </w:rPr>
+      </w:pPr>
+    </w:p>
+    <w:p>
+      <w:pPr>
+        <w:rPr>
+          <w:color w:val="000000" w:themeColor="text1"/>
+        </w:rPr>
+      </w:pPr>
+      <w:r>
+        <w:rPr>
+          <w:color w:val="000000" w:themeColor="text1"/>
+        </w:rPr>
+        <w:t>Propositions</w:t>
+      </w:r>
+      <w:r>
+        <w:rPr>
+          <w:color w:val="000000" w:themeColor="text1"/>
+        </w:rPr>
+        <w:t xml:space="preserve"> pour démarrer la journée :</w:t>
+      </w:r>
+    </w:p>
+    <w:p>
+      <w:pPr>
+        <w:rPr>
+          <w:color w:val="000000" w:themeColor="text1"/>
+        </w:rPr>
+      </w:pPr>
+    </w:p>
+    <w:p>
+      <w:pPr>
+        <w:rPr>
+          <w:color w:val="000000" w:themeColor="text1"/>
+        </w:rPr>
+      </w:pPr>
+      <w:r>
+        <w:rPr>
+          <w:color w:val="000000" w:themeColor="text1"/>
+        </w:rPr>
+        <w:t>-S’assurer que tous ont bien Gulp, saass, Node.modules et accès au Git</w:t>
+      </w:r>
+    </w:p>
+    <w:p>
+      <w:pPr>
+        <w:rPr>
+          <w:color w:val="000000" w:themeColor="text1"/>
+        </w:rPr>
+      </w:pPr>
+      <w:r>
+        <w:rPr>
+          <w:color w:val="000000" w:themeColor="text1"/>
+        </w:rPr>
+        <w:t>-Faire u</w:t>
+      </w:r>
+      <w:r>
+        <w:rPr>
+          <w:color w:val="000000" w:themeColor="text1"/>
+        </w:rPr>
+        <w:t xml:space="preserve">n Débrief des étapes </w:t>
+      </w:r>
+      <w:r>
+        <w:rPr>
+          <w:color w:val="000000" w:themeColor="text1"/>
+        </w:rPr>
+        <w:t>réalisées</w:t>
+      </w:r>
+      <w:r>
+        <w:rPr>
+          <w:color w:val="000000" w:themeColor="text1"/>
+        </w:rPr>
+        <w:t xml:space="preserve"> hier :</w:t>
+      </w:r>
+    </w:p>
+    <w:p>
+      <w:pPr>
+        <w:rPr>
+          <w:color w:val="000000" w:themeColor="text1"/>
+        </w:rPr>
+      </w:pPr>
+      <w:r>
+        <w:rPr>
+          <w:color w:val="000000" w:themeColor="text1"/>
+        </w:rPr>
+        <w:tab/>
+        <w:t xml:space="preserve">Consultation de l’ébauche de Jean, </w:t>
+      </w:r>
+    </w:p>
+    <w:p>
+      <w:pPr>
+        <w:ind w:firstLine="708"/>
+        <w:rPr>
+          <w:color w:val="000000" w:themeColor="text1"/>
+        </w:rPr>
+      </w:pPr>
+      <w:r>
+        <w:rPr>
+          <w:color w:val="000000" w:themeColor="text1"/>
+        </w:rPr>
+        <w:t>R</w:t>
+      </w:r>
+      <w:r>
+        <w:rPr>
+          <w:color w:val="000000" w:themeColor="text1"/>
+        </w:rPr>
+        <w:t>etour de Vincent Julie et Lionel sur leur recherche</w:t>
+      </w:r>
+    </w:p>
+    <w:p>
+      <w:pPr>
+        <w:rPr>
+          <w:color w:val="000000" w:themeColor="text1"/>
+        </w:rPr>
+      </w:pPr>
+      <w:r>
+        <w:rPr>
+          <w:color w:val="000000" w:themeColor="text1"/>
+        </w:rPr>
+        <w:t>-Un point sur les prochaines répartitions des tâches pour la matinée</w:t>
+      </w:r>
+      <w:r>
+        <w:rPr>
+          <w:color w:val="000000" w:themeColor="text1"/>
+        </w:rPr>
+        <w:t xml:space="preserve"> (cf planning de gestion de projet)</w:t>
+      </w:r>
+    </w:p>
+    <w:p>
+      <w:pPr>
+        <w:rPr>
+          <w:color w:val="000000" w:themeColor="text1"/>
+        </w:rPr>
+      </w:pPr>
+    </w:p>
+    <w:p>
+      <w:pPr>
+        <w:rPr>
+          <w:b/>
+          <w:color w:val="2F5496" w:themeColor="accent5" w:themeShade="BF"/>
+        </w:rPr>
+      </w:pPr>
+      <w:r>
+        <w:rPr>
+          <w:b/>
+          <w:color w:val="2F5496" w:themeColor="accent5" w:themeShade="BF"/>
+        </w:rPr>
+        <w:t>ACTIONS REALISEES CE JOUR :</w:t>
+      </w:r>
+    </w:p>
+    <w:p>
+      <w:pPr>
+        <w:rPr>
+          <w:color w:val="000000" w:themeColor="text1"/>
+        </w:rPr>
+      </w:pPr>
+    </w:p>
+    <w:p>
+      <w:pPr>
+        <w:rPr>
+          <w:color w:val="000000" w:themeColor="text1"/>
+        </w:rPr>
+      </w:pPr>
+      <w:r>
+        <w:rPr>
+          <w:color w:val="000000" w:themeColor="text1"/>
+        </w:rPr>
+        <w:t>Test de pusher les fichiers sur nos branches via Git hub</w:t>
+      </w:r>
+    </w:p>
+    <w:p>
+      <w:pPr>
+        <w:rPr>
+          <w:color w:val="000000" w:themeColor="text1"/>
+        </w:rPr>
+      </w:pPr>
+      <w:r>
+        <w:rPr>
+          <w:color w:val="000000" w:themeColor="text1"/>
+        </w:rPr>
+        <w:t>Draft read me</w:t>
+      </w:r>
+    </w:p>
+    <w:p>
+      <w:pPr>
+        <w:rPr>
+          <w:color w:val="000000" w:themeColor="text1"/>
+        </w:rPr>
+      </w:pPr>
+      <w:r>
+        <w:rPr>
+          <w:color w:val="000000" w:themeColor="text1"/>
+        </w:rPr>
+        <w:t>Test et intégration de color picker</w:t>
+      </w:r>
+      <w:bookmarkStart w:id="1" w:name="_GoBack"/>
+      <w:bookmarkEnd w:id="1"/>
+    </w:p>
+    <w:p>
+      <w:pPr>
+        <w:rPr>
+          <w:color w:val="000000" w:themeColor="text1"/>
+        </w:rPr>
+      </w:pPr>
+    </w:p>
+    <w:p>
+      <w:pPr>
+        <w:rPr>
+          <w:color w:val="000000" w:themeColor="text1"/>
+        </w:rPr>
+      </w:pPr>
+    </w:p>
+    <w:p>
+      <w:pPr>
+        <w:rPr>
+          <w:color w:val="000000" w:themeColor="text1"/>
         </w:rPr>
       </w:pPr>
     </w:p>
@@ -1239,6 +1418,18 @@
       <w:u w:val="single"/>
     </w:rPr>
   </w:style>
+  <w:style w:type="character" w:styleId="Lienhypertextevisit">
+    <w:name w:val="FollowedHyperlink"/>
+    <w:basedOn w:val="Policepardfaut"/>
+    <w:uiPriority w:val="99"/>
+    <w:semiHidden/>
+    <w:unhideWhenUsed/>
+    <w:rsid w:val="00803F15"/>
+    <w:rPr>
+      <w:color w:val="954F72" w:themeColor="followedHyperlink"/>
+      <w:u w:val="single"/>
+    </w:rPr>
+  </w:style>
 </w:styles>
 </file>
 

</xml_diff>